<commit_message>
working on documentation for proj4
</commit_message>
<xml_diff>
--- a/kligonproj4/proj4UMLDesignDiagram.docx
+++ b/kligonproj4/proj4UMLDesignDiagram.docx
@@ -3,6 +3,7 @@
 <w:document xmlns:wpc="http://schemas.microsoft.com/office/word/2010/wordprocessingCanvas" xmlns:cx="http://schemas.microsoft.com/office/drawing/2014/chartex" xmlns:cx1="http://schemas.microsoft.com/office/drawing/2015/9/8/chartex" xmlns:cx2="http://schemas.microsoft.com/office/drawing/2015/10/21/chartex" xmlns:cx3="http://schemas.microsoft.com/office/drawing/2016/5/9/chartex" xmlns:cx4="http://schemas.microsoft.com/office/drawing/2016/5/10/chartex" xmlns:cx5="http://schemas.microsoft.com/office/drawing/2016/5/11/chartex" xmlns:cx6="http://schemas.microsoft.com/office/drawing/2016/5/12/chartex" xmlns:cx7="http://schemas.microsoft.com/office/drawing/2016/5/13/chartex" xmlns:cx8="http://schemas.microsoft.com/office/drawing/2016/5/14/chartex" xmlns:mc="http://schemas.openxmlformats.org/markup-compatibility/2006" xmlns:aink="http://schemas.microsoft.com/office/drawing/2016/ink" xmlns:am3d="http://schemas.microsoft.com/office/drawing/2017/model3d" xmlns:o="urn:schemas-microsoft-com:office:office" xmlns:r="http://schemas.openxmlformats.org/officeDocument/2006/relationships" xmlns:m="http://schemas.openxmlformats.org/officeDocument/2006/math" xmlns:v="urn:schemas-microsoft-com:vml" xmlns:wp14="http://schemas.microsoft.com/office/word/2010/wordprocessingDrawing" xmlns:wp="http://schemas.openxmlformats.org/drawingml/2006/wordprocessingDrawing" xmlns:w10="urn:schemas-microsoft-com:office:word" xmlns:w="http://schemas.openxmlformats.org/wordprocessingml/2006/main" xmlns:w14="http://schemas.microsoft.com/office/word/2010/wordml" xmlns:w15="http://schemas.microsoft.com/office/word/2012/wordml" xmlns:w16cid="http://schemas.microsoft.com/office/word/2016/wordml/cid" xmlns:w16se="http://schemas.microsoft.com/office/word/2015/wordml/symex" xmlns:wpg="http://schemas.microsoft.com/office/word/2010/wordprocessingGroup" xmlns:wpi="http://schemas.microsoft.com/office/word/2010/wordprocessingInk" xmlns:wne="http://schemas.microsoft.com/office/word/2006/wordml" xmlns:wps="http://schemas.microsoft.com/office/word/2010/wordprocessingShape" mc:Ignorable="w14 w15 w16se w16cid wp14">
   <w:body>
     <w:p>
+      <w:bookmarkStart w:id="0" w:name="_GoBack"/>
       <w:r>
         <w:rPr>
           <w:noProof/>
@@ -10,13 +11,829 @@
         <mc:AlternateContent>
           <mc:Choice Requires="wpg">
             <w:drawing>
-              <wp:anchor distT="0" distB="0" distL="114300" distR="114300" simplePos="0" relativeHeight="251659264" behindDoc="0" locked="0" layoutInCell="1" allowOverlap="1" wp14:anchorId="2D606FB9" wp14:editId="2A44CE33">
+              <wp:anchor distT="0" distB="0" distL="114300" distR="114300" simplePos="0" relativeHeight="251661312" behindDoc="0" locked="0" layoutInCell="1" allowOverlap="1" wp14:anchorId="584B40C2" wp14:editId="6F4EA753">
                 <wp:simplePos x="0" y="0"/>
                 <wp:positionH relativeFrom="column">
-                  <wp:posOffset>95250</wp:posOffset>
+                  <wp:posOffset>5495925</wp:posOffset>
                 </wp:positionH>
                 <wp:positionV relativeFrom="paragraph">
-                  <wp:posOffset>133350</wp:posOffset>
+                  <wp:posOffset>789940</wp:posOffset>
+                </wp:positionV>
+                <wp:extent cx="3038475" cy="3038475"/>
+                <wp:effectExtent l="0" t="0" r="28575" b="28575"/>
+                <wp:wrapSquare wrapText="bothSides"/>
+                <wp:docPr id="1" name="Group 1"/>
+                <wp:cNvGraphicFramePr/>
+                <a:graphic xmlns:a="http://schemas.openxmlformats.org/drawingml/2006/main">
+                  <a:graphicData uri="http://schemas.microsoft.com/office/word/2010/wordprocessingGroup">
+                    <wpg:wgp>
+                      <wpg:cNvGrpSpPr/>
+                      <wpg:grpSpPr>
+                        <a:xfrm>
+                          <a:off x="0" y="0"/>
+                          <a:ext cx="3038475" cy="3038475"/>
+                          <a:chOff x="0" y="0"/>
+                          <a:chExt cx="2857500" cy="1438693"/>
+                        </a:xfrm>
+                      </wpg:grpSpPr>
+                      <wps:wsp>
+                        <wps:cNvPr id="4" name="Text Box 2"/>
+                        <wps:cNvSpPr txBox="1">
+                          <a:spLocks noChangeArrowheads="1"/>
+                        </wps:cNvSpPr>
+                        <wps:spPr bwMode="auto">
+                          <a:xfrm>
+                            <a:off x="0" y="0"/>
+                            <a:ext cx="2857500" cy="266700"/>
+                          </a:xfrm>
+                          <a:prstGeom prst="rect">
+                            <a:avLst/>
+                          </a:prstGeom>
+                          <a:solidFill>
+                            <a:srgbClr val="FFFFFF"/>
+                          </a:solidFill>
+                          <a:ln w="9525">
+                            <a:solidFill>
+                              <a:srgbClr val="000000"/>
+                            </a:solidFill>
+                            <a:miter lim="800000"/>
+                            <a:headEnd/>
+                            <a:tailEnd/>
+                          </a:ln>
+                        </wps:spPr>
+                        <wps:txbx>
+                          <w:txbxContent>
+                            <w:p>
+                              <w:pPr>
+                                <w:jc w:val="center"/>
+                              </w:pPr>
+                              <w:proofErr w:type="spellStart"/>
+                              <w:r>
+                                <w:t>TextMenu</w:t>
+                              </w:r>
+                              <w:proofErr w:type="spellEnd"/>
+                              <w:r>
+                                <w:t xml:space="preserve"> Class</w:t>
+                              </w:r>
+                            </w:p>
+                          </w:txbxContent>
+                        </wps:txbx>
+                        <wps:bodyPr rot="0" vert="horz" wrap="square" lIns="91440" tIns="45720" rIns="91440" bIns="45720" anchor="t" anchorCtr="0">
+                          <a:noAutofit/>
+                        </wps:bodyPr>
+                      </wps:wsp>
+                      <wps:wsp>
+                        <wps:cNvPr id="5" name="Text Box 5"/>
+                        <wps:cNvSpPr txBox="1">
+                          <a:spLocks noChangeArrowheads="1"/>
+                        </wps:cNvSpPr>
+                        <wps:spPr bwMode="auto">
+                          <a:xfrm>
+                            <a:off x="0" y="126280"/>
+                            <a:ext cx="2857500" cy="311191"/>
+                          </a:xfrm>
+                          <a:prstGeom prst="rect">
+                            <a:avLst/>
+                          </a:prstGeom>
+                          <a:solidFill>
+                            <a:srgbClr val="FFFFFF"/>
+                          </a:solidFill>
+                          <a:ln w="9525">
+                            <a:solidFill>
+                              <a:srgbClr val="000000"/>
+                            </a:solidFill>
+                            <a:miter lim="800000"/>
+                            <a:headEnd/>
+                            <a:tailEnd/>
+                          </a:ln>
+                        </wps:spPr>
+                        <wps:txbx>
+                          <w:txbxContent>
+                            <w:p>
+                              <w:pPr>
+                                <w:pStyle w:val="ListParagraph"/>
+                                <w:numPr>
+                                  <w:ilvl w:val="0"/>
+                                  <w:numId w:val="1"/>
+                                </w:numPr>
+                              </w:pPr>
+                              <w:proofErr w:type="spellStart"/>
+                              <w:r>
+                                <w:t>talkPackages</w:t>
+                              </w:r>
+                              <w:proofErr w:type="spellEnd"/>
+                              <w:r>
+                                <w:t xml:space="preserve">: </w:t>
+                              </w:r>
+                              <w:proofErr w:type="spellStart"/>
+                              <w:r>
+                                <w:t>ArrayList</w:t>
+                              </w:r>
+                              <w:proofErr w:type="spellEnd"/>
+                              <w:r>
+                                <w:t>&lt;Option&gt;</w:t>
+                              </w:r>
+                            </w:p>
+                            <w:p>
+                              <w:pPr>
+                                <w:pStyle w:val="ListParagraph"/>
+                                <w:numPr>
+                                  <w:ilvl w:val="0"/>
+                                  <w:numId w:val="1"/>
+                                </w:numPr>
+                              </w:pPr>
+                              <w:proofErr w:type="spellStart"/>
+                              <w:r>
+                                <w:t>phoneChoice</w:t>
+                              </w:r>
+                              <w:proofErr w:type="spellEnd"/>
+                              <w:r>
+                                <w:t xml:space="preserve">: </w:t>
+                              </w:r>
+                              <w:proofErr w:type="spellStart"/>
+                              <w:r>
+                                <w:t>ArrayList</w:t>
+                              </w:r>
+                              <w:proofErr w:type="spellEnd"/>
+                              <w:r>
+                                <w:t>&lt;Option&gt;</w:t>
+                              </w:r>
+                            </w:p>
+                            <w:p>
+                              <w:pPr>
+                                <w:pStyle w:val="ListParagraph"/>
+                                <w:numPr>
+                                  <w:ilvl w:val="0"/>
+                                  <w:numId w:val="1"/>
+                                </w:numPr>
+                              </w:pPr>
+                              <w:proofErr w:type="spellStart"/>
+                              <w:r>
+                                <w:t>dataPackages</w:t>
+                              </w:r>
+                              <w:proofErr w:type="spellEnd"/>
+                              <w:r>
+                                <w:t xml:space="preserve">: </w:t>
+                              </w:r>
+                              <w:proofErr w:type="spellStart"/>
+                              <w:r>
+                                <w:t>ArrayList</w:t>
+                              </w:r>
+                              <w:proofErr w:type="spellEnd"/>
+                              <w:r>
+                                <w:t>&lt;Option&gt;</w:t>
+                              </w:r>
+                            </w:p>
+                          </w:txbxContent>
+                        </wps:txbx>
+                        <wps:bodyPr rot="0" vert="horz" wrap="square" lIns="91440" tIns="45720" rIns="91440" bIns="45720" anchor="t" anchorCtr="0">
+                          <a:noAutofit/>
+                        </wps:bodyPr>
+                      </wps:wsp>
+                      <wps:wsp>
+                        <wps:cNvPr id="6" name="Text Box 6"/>
+                        <wps:cNvSpPr txBox="1">
+                          <a:spLocks noChangeArrowheads="1"/>
+                        </wps:cNvSpPr>
+                        <wps:spPr bwMode="auto">
+                          <a:xfrm>
+                            <a:off x="0" y="437471"/>
+                            <a:ext cx="2857500" cy="1001222"/>
+                          </a:xfrm>
+                          <a:prstGeom prst="rect">
+                            <a:avLst/>
+                          </a:prstGeom>
+                          <a:solidFill>
+                            <a:srgbClr val="FFFFFF"/>
+                          </a:solidFill>
+                          <a:ln w="9525">
+                            <a:solidFill>
+                              <a:srgbClr val="000000"/>
+                            </a:solidFill>
+                            <a:miter lim="800000"/>
+                            <a:headEnd/>
+                            <a:tailEnd/>
+                          </a:ln>
+                        </wps:spPr>
+                        <wps:txbx>
+                          <w:txbxContent>
+                            <w:p>
+                              <w:pPr>
+                                <w:spacing w:after="0"/>
+                              </w:pPr>
+                              <w:r>
+                                <w:t xml:space="preserve">+ </w:t>
+                              </w:r>
+                              <w:proofErr w:type="gramStart"/>
+                              <w:r>
+                                <w:t>Menu</w:t>
+                              </w:r>
+                              <w:r>
+                                <w:t>( )</w:t>
+                              </w:r>
+                              <w:proofErr w:type="gramEnd"/>
+                              <w:r>
+                                <w:t xml:space="preserve"> </w:t>
+                              </w:r>
+                            </w:p>
+                            <w:p>
+                              <w:pPr>
+                                <w:spacing w:after="0"/>
+                              </w:pPr>
+                              <w:r>
+                                <w:t>+</w:t>
+                              </w:r>
+                              <w:proofErr w:type="spellStart"/>
+                              <w:proofErr w:type="gramStart"/>
+                              <w:r>
+                                <w:t>fileReadin</w:t>
+                              </w:r>
+                              <w:proofErr w:type="spellEnd"/>
+                              <w:r>
+                                <w:t>( )</w:t>
+                              </w:r>
+                              <w:proofErr w:type="gramEnd"/>
+                            </w:p>
+                            <w:p>
+                              <w:pPr>
+                                <w:spacing w:after="0"/>
+                              </w:pPr>
+                              <w:r>
+                                <w:t xml:space="preserve">+ </w:t>
+                              </w:r>
+                              <w:proofErr w:type="spellStart"/>
+                              <w:proofErr w:type="gramStart"/>
+                              <w:r>
+                                <w:t>displayTalkPackages</w:t>
+                              </w:r>
+                              <w:proofErr w:type="spellEnd"/>
+                              <w:r>
+                                <w:t>( )</w:t>
+                              </w:r>
+                              <w:proofErr w:type="gramEnd"/>
+                              <w:r>
+                                <w:t>: String</w:t>
+                              </w:r>
+                            </w:p>
+                            <w:p>
+                              <w:pPr>
+                                <w:spacing w:after="0"/>
+                              </w:pPr>
+                              <w:r>
+                                <w:t xml:space="preserve">+ </w:t>
+                              </w:r>
+                              <w:proofErr w:type="spellStart"/>
+                              <w:proofErr w:type="gramStart"/>
+                              <w:r>
+                                <w:t>displayPhoneChoiceOptions</w:t>
+                              </w:r>
+                              <w:proofErr w:type="spellEnd"/>
+                              <w:r>
+                                <w:t>( )</w:t>
+                              </w:r>
+                              <w:proofErr w:type="gramEnd"/>
+                              <w:r>
+                                <w:t>: String</w:t>
+                              </w:r>
+                            </w:p>
+                            <w:p>
+                              <w:pPr>
+                                <w:spacing w:after="0"/>
+                              </w:pPr>
+                              <w:r>
+                                <w:t xml:space="preserve">+ </w:t>
+                              </w:r>
+                              <w:proofErr w:type="spellStart"/>
+                              <w:proofErr w:type="gramStart"/>
+                              <w:r>
+                                <w:t>displayDataPackageOptions</w:t>
+                              </w:r>
+                              <w:proofErr w:type="spellEnd"/>
+                              <w:r>
+                                <w:t>( )</w:t>
+                              </w:r>
+                              <w:proofErr w:type="gramEnd"/>
+                              <w:r>
+                                <w:t>: String</w:t>
+                              </w:r>
+                            </w:p>
+                            <w:p>
+                              <w:pPr>
+                                <w:spacing w:after="0"/>
+                              </w:pPr>
+                              <w:r>
+                                <w:t xml:space="preserve">+ </w:t>
+                              </w:r>
+                              <w:proofErr w:type="spellStart"/>
+                              <w:proofErr w:type="gramStart"/>
+                              <w:r>
+                                <w:t>getTalkPackageSize</w:t>
+                              </w:r>
+                              <w:proofErr w:type="spellEnd"/>
+                              <w:r>
+                                <w:t>( )</w:t>
+                              </w:r>
+                              <w:proofErr w:type="gramEnd"/>
+                              <w:r>
+                                <w:t>: int</w:t>
+                              </w:r>
+                            </w:p>
+                            <w:p>
+                              <w:pPr>
+                                <w:spacing w:after="0"/>
+                              </w:pPr>
+                              <w:r>
+                                <w:t xml:space="preserve">+ </w:t>
+                              </w:r>
+                              <w:proofErr w:type="spellStart"/>
+                              <w:proofErr w:type="gramStart"/>
+                              <w:r>
+                                <w:t>getPhoneChoiceSize</w:t>
+                              </w:r>
+                              <w:proofErr w:type="spellEnd"/>
+                              <w:r>
+                                <w:t>( )</w:t>
+                              </w:r>
+                              <w:proofErr w:type="gramEnd"/>
+                              <w:r>
+                                <w:t xml:space="preserve"> : int</w:t>
+                              </w:r>
+                            </w:p>
+                            <w:p>
+                              <w:pPr>
+                                <w:spacing w:after="0"/>
+                              </w:pPr>
+                              <w:r>
+                                <w:t xml:space="preserve">+ </w:t>
+                              </w:r>
+                              <w:proofErr w:type="spellStart"/>
+                              <w:proofErr w:type="gramStart"/>
+                              <w:r>
+                                <w:t>getDataPackageSize</w:t>
+                              </w:r>
+                              <w:proofErr w:type="spellEnd"/>
+                              <w:r>
+                                <w:t>( )</w:t>
+                              </w:r>
+                              <w:proofErr w:type="gramEnd"/>
+                              <w:r>
+                                <w:t>: int</w:t>
+                              </w:r>
+                            </w:p>
+                            <w:p>
+                              <w:pPr>
+                                <w:spacing w:after="0"/>
+                              </w:pPr>
+                              <w:r>
+                                <w:t xml:space="preserve">+ </w:t>
+                              </w:r>
+                              <w:proofErr w:type="spellStart"/>
+                              <w:proofErr w:type="gramStart"/>
+                              <w:r>
+                                <w:t>getTalkPackage</w:t>
+                              </w:r>
+                              <w:proofErr w:type="spellEnd"/>
+                              <w:r>
+                                <w:t>(</w:t>
+                              </w:r>
+                              <w:proofErr w:type="gramEnd"/>
+                              <w:r>
+                                <w:t>int ): Option</w:t>
+                              </w:r>
+                            </w:p>
+                            <w:p>
+                              <w:pPr>
+                                <w:spacing w:after="0"/>
+                              </w:pPr>
+                              <w:r>
+                                <w:t xml:space="preserve">+ </w:t>
+                              </w:r>
+                              <w:proofErr w:type="spellStart"/>
+                              <w:proofErr w:type="gramStart"/>
+                              <w:r>
+                                <w:t>getPhoneChoice</w:t>
+                              </w:r>
+                              <w:proofErr w:type="spellEnd"/>
+                              <w:r>
+                                <w:t>(</w:t>
+                              </w:r>
+                              <w:proofErr w:type="gramEnd"/>
+                              <w:r>
+                                <w:t>int ): Option</w:t>
+                              </w:r>
+                            </w:p>
+                            <w:p>
+                              <w:pPr>
+                                <w:spacing w:after="0"/>
+                              </w:pPr>
+                              <w:r>
+                                <w:t xml:space="preserve">+ </w:t>
+                              </w:r>
+                              <w:proofErr w:type="spellStart"/>
+                              <w:proofErr w:type="gramStart"/>
+                              <w:r>
+                                <w:t>getDataPackage</w:t>
+                              </w:r>
+                              <w:proofErr w:type="spellEnd"/>
+                              <w:r>
+                                <w:t>(</w:t>
+                              </w:r>
+                              <w:proofErr w:type="gramEnd"/>
+                              <w:r>
+                                <w:t>int ) : Option</w:t>
+                              </w:r>
+                            </w:p>
+                            <w:p>
+                              <w:pPr>
+                                <w:pStyle w:val="ListParagraph"/>
+                                <w:spacing w:after="0"/>
+                                <w:ind w:left="360"/>
+                              </w:pPr>
+                            </w:p>
+                          </w:txbxContent>
+                        </wps:txbx>
+                        <wps:bodyPr rot="0" vert="horz" wrap="square" lIns="91440" tIns="45720" rIns="91440" bIns="45720" anchor="t" anchorCtr="0">
+                          <a:noAutofit/>
+                        </wps:bodyPr>
+                      </wps:wsp>
+                    </wpg:wgp>
+                  </a:graphicData>
+                </a:graphic>
+                <wp14:sizeRelH relativeFrom="margin">
+                  <wp14:pctWidth>0</wp14:pctWidth>
+                </wp14:sizeRelH>
+                <wp14:sizeRelV relativeFrom="margin">
+                  <wp14:pctHeight>0</wp14:pctHeight>
+                </wp14:sizeRelV>
+              </wp:anchor>
+            </w:drawing>
+          </mc:Choice>
+          <mc:Fallback>
+            <w:pict>
+              <v:group w14:anchorId="584B40C2" id="Group 1" o:spid="_x0000_s1026" style="position:absolute;margin-left:432.75pt;margin-top:62.2pt;width:239.25pt;height:239.25pt;z-index:251661312;mso-width-relative:margin;mso-height-relative:margin" coordsize="28575,14386" o:gfxdata="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">
+                <v:shapetype id="_x0000_t202" coordsize="21600,21600" o:spt="202" path="m,l,21600r21600,l21600,xe">
+                  <v:stroke joinstyle="miter"/>
+                  <v:path gradientshapeok="t" o:connecttype="rect"/>
+                </v:shapetype>
+                <v:shape id="Text Box 2" o:spid="_x0000_s1027" type="#_x0000_t202" style="position:absolute;width:28575;height:2667;visibility:visible;mso-wrap-style:square;v-text-anchor:top" o:gfxdata="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">
+                  <v:textbox>
+                    <w:txbxContent>
+                      <w:p>
+                        <w:pPr>
+                          <w:jc w:val="center"/>
+                        </w:pPr>
+                        <w:proofErr w:type="spellStart"/>
+                        <w:r>
+                          <w:t>TextMenu</w:t>
+                        </w:r>
+                        <w:proofErr w:type="spellEnd"/>
+                        <w:r>
+                          <w:t xml:space="preserve"> Class</w:t>
+                        </w:r>
+                      </w:p>
+                    </w:txbxContent>
+                  </v:textbox>
+                </v:shape>
+                <v:shape id="Text Box 5" o:spid="_x0000_s1028" type="#_x0000_t202" style="position:absolute;top:1262;width:28575;height:3112;visibility:visible;mso-wrap-style:square;v-text-anchor:top" o:gfxdata="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">
+                  <v:textbox>
+                    <w:txbxContent>
+                      <w:p>
+                        <w:pPr>
+                          <w:pStyle w:val="ListParagraph"/>
+                          <w:numPr>
+                            <w:ilvl w:val="0"/>
+                            <w:numId w:val="1"/>
+                          </w:numPr>
+                        </w:pPr>
+                        <w:proofErr w:type="spellStart"/>
+                        <w:r>
+                          <w:t>talkPackages</w:t>
+                        </w:r>
+                        <w:proofErr w:type="spellEnd"/>
+                        <w:r>
+                          <w:t xml:space="preserve">: </w:t>
+                        </w:r>
+                        <w:proofErr w:type="spellStart"/>
+                        <w:r>
+                          <w:t>ArrayList</w:t>
+                        </w:r>
+                        <w:proofErr w:type="spellEnd"/>
+                        <w:r>
+                          <w:t>&lt;Option&gt;</w:t>
+                        </w:r>
+                      </w:p>
+                      <w:p>
+                        <w:pPr>
+                          <w:pStyle w:val="ListParagraph"/>
+                          <w:numPr>
+                            <w:ilvl w:val="0"/>
+                            <w:numId w:val="1"/>
+                          </w:numPr>
+                        </w:pPr>
+                        <w:proofErr w:type="spellStart"/>
+                        <w:r>
+                          <w:t>phoneChoice</w:t>
+                        </w:r>
+                        <w:proofErr w:type="spellEnd"/>
+                        <w:r>
+                          <w:t xml:space="preserve">: </w:t>
+                        </w:r>
+                        <w:proofErr w:type="spellStart"/>
+                        <w:r>
+                          <w:t>ArrayList</w:t>
+                        </w:r>
+                        <w:proofErr w:type="spellEnd"/>
+                        <w:r>
+                          <w:t>&lt;Option&gt;</w:t>
+                        </w:r>
+                      </w:p>
+                      <w:p>
+                        <w:pPr>
+                          <w:pStyle w:val="ListParagraph"/>
+                          <w:numPr>
+                            <w:ilvl w:val="0"/>
+                            <w:numId w:val="1"/>
+                          </w:numPr>
+                        </w:pPr>
+                        <w:proofErr w:type="spellStart"/>
+                        <w:r>
+                          <w:t>dataPackages</w:t>
+                        </w:r>
+                        <w:proofErr w:type="spellEnd"/>
+                        <w:r>
+                          <w:t xml:space="preserve">: </w:t>
+                        </w:r>
+                        <w:proofErr w:type="spellStart"/>
+                        <w:r>
+                          <w:t>ArrayList</w:t>
+                        </w:r>
+                        <w:proofErr w:type="spellEnd"/>
+                        <w:r>
+                          <w:t>&lt;Option&gt;</w:t>
+                        </w:r>
+                      </w:p>
+                    </w:txbxContent>
+                  </v:textbox>
+                </v:shape>
+                <v:shape id="Text Box 6" o:spid="_x0000_s1029" type="#_x0000_t202" style="position:absolute;top:4374;width:28575;height:10012;visibility:visible;mso-wrap-style:square;v-text-anchor:top" o:gfxdata="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">
+                  <v:textbox>
+                    <w:txbxContent>
+                      <w:p>
+                        <w:pPr>
+                          <w:spacing w:after="0"/>
+                        </w:pPr>
+                        <w:r>
+                          <w:t xml:space="preserve">+ </w:t>
+                        </w:r>
+                        <w:proofErr w:type="gramStart"/>
+                        <w:r>
+                          <w:t>Menu</w:t>
+                        </w:r>
+                        <w:r>
+                          <w:t>( )</w:t>
+                        </w:r>
+                        <w:proofErr w:type="gramEnd"/>
+                        <w:r>
+                          <w:t xml:space="preserve"> </w:t>
+                        </w:r>
+                      </w:p>
+                      <w:p>
+                        <w:pPr>
+                          <w:spacing w:after="0"/>
+                        </w:pPr>
+                        <w:r>
+                          <w:t>+</w:t>
+                        </w:r>
+                        <w:proofErr w:type="spellStart"/>
+                        <w:proofErr w:type="gramStart"/>
+                        <w:r>
+                          <w:t>fileReadin</w:t>
+                        </w:r>
+                        <w:proofErr w:type="spellEnd"/>
+                        <w:r>
+                          <w:t>( )</w:t>
+                        </w:r>
+                        <w:proofErr w:type="gramEnd"/>
+                      </w:p>
+                      <w:p>
+                        <w:pPr>
+                          <w:spacing w:after="0"/>
+                        </w:pPr>
+                        <w:r>
+                          <w:t xml:space="preserve">+ </w:t>
+                        </w:r>
+                        <w:proofErr w:type="spellStart"/>
+                        <w:proofErr w:type="gramStart"/>
+                        <w:r>
+                          <w:t>displayTalkPackages</w:t>
+                        </w:r>
+                        <w:proofErr w:type="spellEnd"/>
+                        <w:r>
+                          <w:t>( )</w:t>
+                        </w:r>
+                        <w:proofErr w:type="gramEnd"/>
+                        <w:r>
+                          <w:t>: String</w:t>
+                        </w:r>
+                      </w:p>
+                      <w:p>
+                        <w:pPr>
+                          <w:spacing w:after="0"/>
+                        </w:pPr>
+                        <w:r>
+                          <w:t xml:space="preserve">+ </w:t>
+                        </w:r>
+                        <w:proofErr w:type="spellStart"/>
+                        <w:proofErr w:type="gramStart"/>
+                        <w:r>
+                          <w:t>displayPhoneChoiceOptions</w:t>
+                        </w:r>
+                        <w:proofErr w:type="spellEnd"/>
+                        <w:r>
+                          <w:t>( )</w:t>
+                        </w:r>
+                        <w:proofErr w:type="gramEnd"/>
+                        <w:r>
+                          <w:t>: String</w:t>
+                        </w:r>
+                      </w:p>
+                      <w:p>
+                        <w:pPr>
+                          <w:spacing w:after="0"/>
+                        </w:pPr>
+                        <w:r>
+                          <w:t xml:space="preserve">+ </w:t>
+                        </w:r>
+                        <w:proofErr w:type="spellStart"/>
+                        <w:proofErr w:type="gramStart"/>
+                        <w:r>
+                          <w:t>displayDataPackageOptions</w:t>
+                        </w:r>
+                        <w:proofErr w:type="spellEnd"/>
+                        <w:r>
+                          <w:t>( )</w:t>
+                        </w:r>
+                        <w:proofErr w:type="gramEnd"/>
+                        <w:r>
+                          <w:t>: String</w:t>
+                        </w:r>
+                      </w:p>
+                      <w:p>
+                        <w:pPr>
+                          <w:spacing w:after="0"/>
+                        </w:pPr>
+                        <w:r>
+                          <w:t xml:space="preserve">+ </w:t>
+                        </w:r>
+                        <w:proofErr w:type="spellStart"/>
+                        <w:proofErr w:type="gramStart"/>
+                        <w:r>
+                          <w:t>getTalkPackageSize</w:t>
+                        </w:r>
+                        <w:proofErr w:type="spellEnd"/>
+                        <w:r>
+                          <w:t>( )</w:t>
+                        </w:r>
+                        <w:proofErr w:type="gramEnd"/>
+                        <w:r>
+                          <w:t>: int</w:t>
+                        </w:r>
+                      </w:p>
+                      <w:p>
+                        <w:pPr>
+                          <w:spacing w:after="0"/>
+                        </w:pPr>
+                        <w:r>
+                          <w:t xml:space="preserve">+ </w:t>
+                        </w:r>
+                        <w:proofErr w:type="spellStart"/>
+                        <w:proofErr w:type="gramStart"/>
+                        <w:r>
+                          <w:t>getPhoneChoiceSize</w:t>
+                        </w:r>
+                        <w:proofErr w:type="spellEnd"/>
+                        <w:r>
+                          <w:t>( )</w:t>
+                        </w:r>
+                        <w:proofErr w:type="gramEnd"/>
+                        <w:r>
+                          <w:t xml:space="preserve"> : int</w:t>
+                        </w:r>
+                      </w:p>
+                      <w:p>
+                        <w:pPr>
+                          <w:spacing w:after="0"/>
+                        </w:pPr>
+                        <w:r>
+                          <w:t xml:space="preserve">+ </w:t>
+                        </w:r>
+                        <w:proofErr w:type="spellStart"/>
+                        <w:proofErr w:type="gramStart"/>
+                        <w:r>
+                          <w:t>getDataPackageSize</w:t>
+                        </w:r>
+                        <w:proofErr w:type="spellEnd"/>
+                        <w:r>
+                          <w:t>( )</w:t>
+                        </w:r>
+                        <w:proofErr w:type="gramEnd"/>
+                        <w:r>
+                          <w:t>: int</w:t>
+                        </w:r>
+                      </w:p>
+                      <w:p>
+                        <w:pPr>
+                          <w:spacing w:after="0"/>
+                        </w:pPr>
+                        <w:r>
+                          <w:t xml:space="preserve">+ </w:t>
+                        </w:r>
+                        <w:proofErr w:type="spellStart"/>
+                        <w:proofErr w:type="gramStart"/>
+                        <w:r>
+                          <w:t>getTalkPackage</w:t>
+                        </w:r>
+                        <w:proofErr w:type="spellEnd"/>
+                        <w:r>
+                          <w:t>(</w:t>
+                        </w:r>
+                        <w:proofErr w:type="gramEnd"/>
+                        <w:r>
+                          <w:t>int ): Option</w:t>
+                        </w:r>
+                      </w:p>
+                      <w:p>
+                        <w:pPr>
+                          <w:spacing w:after="0"/>
+                        </w:pPr>
+                        <w:r>
+                          <w:t xml:space="preserve">+ </w:t>
+                        </w:r>
+                        <w:proofErr w:type="spellStart"/>
+                        <w:proofErr w:type="gramStart"/>
+                        <w:r>
+                          <w:t>getPhoneChoice</w:t>
+                        </w:r>
+                        <w:proofErr w:type="spellEnd"/>
+                        <w:r>
+                          <w:t>(</w:t>
+                        </w:r>
+                        <w:proofErr w:type="gramEnd"/>
+                        <w:r>
+                          <w:t>int ): Option</w:t>
+                        </w:r>
+                      </w:p>
+                      <w:p>
+                        <w:pPr>
+                          <w:spacing w:after="0"/>
+                        </w:pPr>
+                        <w:r>
+                          <w:t xml:space="preserve">+ </w:t>
+                        </w:r>
+                        <w:proofErr w:type="spellStart"/>
+                        <w:proofErr w:type="gramStart"/>
+                        <w:r>
+                          <w:t>getDataPackage</w:t>
+                        </w:r>
+                        <w:proofErr w:type="spellEnd"/>
+                        <w:r>
+                          <w:t>(</w:t>
+                        </w:r>
+                        <w:proofErr w:type="gramEnd"/>
+                        <w:r>
+                          <w:t>int ) : Option</w:t>
+                        </w:r>
+                      </w:p>
+                      <w:p>
+                        <w:pPr>
+                          <w:pStyle w:val="ListParagraph"/>
+                          <w:spacing w:after="0"/>
+                          <w:ind w:left="360"/>
+                        </w:pPr>
+                      </w:p>
+                    </w:txbxContent>
+                  </v:textbox>
+                </v:shape>
+                <w10:wrap type="square"/>
+              </v:group>
+            </w:pict>
+          </mc:Fallback>
+        </mc:AlternateContent>
+      </w:r>
+      <w:r>
+        <w:rPr>
+          <w:noProof/>
+        </w:rPr>
+        <mc:AlternateContent>
+          <mc:Choice Requires="wpg">
+            <w:drawing>
+              <wp:anchor distT="0" distB="0" distL="114300" distR="114300" simplePos="0" relativeHeight="251659264" behindDoc="0" locked="0" layoutInCell="1" allowOverlap="1" wp14:anchorId="2D606FB9" wp14:editId="7E06F783">
+                <wp:simplePos x="0" y="0"/>
+                <wp:positionH relativeFrom="column">
+                  <wp:posOffset>457200</wp:posOffset>
+                </wp:positionH>
+                <wp:positionV relativeFrom="paragraph">
+                  <wp:posOffset>600075</wp:posOffset>
                 </wp:positionV>
                 <wp:extent cx="3038475" cy="5210175"/>
                 <wp:effectExtent l="0" t="0" r="28575" b="28575"/>
@@ -642,12 +1459,8 @@
           </mc:Choice>
           <mc:Fallback>
             <w:pict>
-              <v:group w14:anchorId="2D606FB9" id="Group 18" o:spid="_x0000_s1026" style="position:absolute;margin-left:7.5pt;margin-top:10.5pt;width:239.25pt;height:410.25pt;z-index:251659264;mso-width-relative:margin;mso-height-relative:margin" coordsize="28575,24669" o:gfxdata="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">
-                <v:shapetype id="_x0000_t202" coordsize="21600,21600" o:spt="202" path="m,l,21600r21600,l21600,xe">
-                  <v:stroke joinstyle="miter"/>
-                  <v:path gradientshapeok="t" o:connecttype="rect"/>
-                </v:shapetype>
-                <v:shape id="Text Box 2" o:spid="_x0000_s1027" type="#_x0000_t202" style="position:absolute;width:28575;height:2667;visibility:visible;mso-wrap-style:square;v-text-anchor:top" o:gfxdata="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">
+              <v:group w14:anchorId="2D606FB9" id="Group 18" o:spid="_x0000_s1030" style="position:absolute;margin-left:36pt;margin-top:47.25pt;width:239.25pt;height:410.25pt;z-index:251659264;mso-width-relative:margin;mso-height-relative:margin" coordsize="28575,24669" o:gfxdata="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">
+                <v:shape id="Text Box 2" o:spid="_x0000_s1031" type="#_x0000_t202" style="position:absolute;width:28575;height:2667;visibility:visible;mso-wrap-style:square;v-text-anchor:top" o:gfxdata="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">
                   <v:textbox>
                     <w:txbxContent>
                       <w:p>
@@ -661,7 +1474,7 @@
                     </w:txbxContent>
                   </v:textbox>
                 </v:shape>
-                <v:shape id="Text Box 2" o:spid="_x0000_s1028" type="#_x0000_t202" style="position:absolute;top:1262;width:28575;height:7307;visibility:visible;mso-wrap-style:square;v-text-anchor:top" o:gfxdata="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">
+                <v:shape id="Text Box 2" o:spid="_x0000_s1032" type="#_x0000_t202" style="position:absolute;top:1262;width:28575;height:7307;visibility:visible;mso-wrap-style:square;v-text-anchor:top" o:gfxdata="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">
                   <v:textbox>
                     <w:txbxContent>
                       <w:p>
@@ -786,7 +1599,7 @@
                     </w:txbxContent>
                   </v:textbox>
                 </v:shape>
-                <v:shape id="Text Box 3" o:spid="_x0000_s1029" type="#_x0000_t202" style="position:absolute;top:8569;width:28575;height:16100;visibility:visible;mso-wrap-style:square;v-text-anchor:top" o:gfxdata="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">
+                <v:shape id="Text Box 3" o:spid="_x0000_s1033" type="#_x0000_t202" style="position:absolute;top:8569;width:28575;height:16100;visibility:visible;mso-wrap-style:square;v-text-anchor:top" o:gfxdata="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">
                   <v:textbox>
                     <w:txbxContent>
                       <w:p>
@@ -1166,17 +1979,8 @@
         </mc:AlternateContent>
       </w:r>
       <w:r>
-        <w:t xml:space="preserve"> I don’t </w:t>
+        <w:t xml:space="preserve"> </w:t>
       </w:r>
-      <w:proofErr w:type="gramStart"/>
-      <w:r>
-        <w:t>know ,</w:t>
-      </w:r>
-      <w:proofErr w:type="gramEnd"/>
-      <w:r>
-        <w:t xml:space="preserve"> and I don’t see any structure in this yet.</w:t>
-      </w:r>
-      <w:bookmarkStart w:id="0" w:name="_GoBack"/>
       <w:bookmarkEnd w:id="0"/>
     </w:p>
     <w:sectPr>
@@ -1484,6 +2288,7 @@
     <w:lsdException w:name="HTML Sample" w:semiHidden="1" w:unhideWhenUsed="1"/>
     <w:lsdException w:name="HTML Typewriter" w:semiHidden="1" w:unhideWhenUsed="1"/>
     <w:lsdException w:name="HTML Variable" w:semiHidden="1" w:unhideWhenUsed="1"/>
+    <w:lsdException w:name="Normal Table" w:semiHidden="1" w:unhideWhenUsed="1"/>
     <w:lsdException w:name="annotation subject" w:semiHidden="1" w:unhideWhenUsed="1"/>
     <w:lsdException w:name="No List" w:semiHidden="1" w:unhideWhenUsed="1"/>
     <w:lsdException w:name="Outline List 1" w:semiHidden="1" w:unhideWhenUsed="1"/>
@@ -1530,8 +2335,10 @@
     <w:lsdException w:name="Table Subtle 2" w:semiHidden="1" w:unhideWhenUsed="1"/>
     <w:lsdException w:name="Table Web 1" w:semiHidden="1" w:unhideWhenUsed="1"/>
     <w:lsdException w:name="Table Web 2" w:semiHidden="1" w:unhideWhenUsed="1"/>
+    <w:lsdException w:name="Table Web 3" w:semiHidden="1" w:unhideWhenUsed="1"/>
     <w:lsdException w:name="Balloon Text" w:semiHidden="1" w:unhideWhenUsed="1"/>
     <w:lsdException w:name="Table Grid" w:uiPriority="39"/>
+    <w:lsdException w:name="Table Theme" w:semiHidden="1" w:unhideWhenUsed="1"/>
     <w:lsdException w:name="Placeholder Text" w:semiHidden="1"/>
     <w:lsdException w:name="No Spacing" w:uiPriority="1" w:qFormat="1"/>
     <w:lsdException w:name="Light Shading" w:uiPriority="60"/>
@@ -1755,7 +2562,7 @@
   <w:style w:type="paragraph" w:default="1" w:styleId="Normal">
     <w:name w:val="Normal"/>
     <w:qFormat/>
-    <w:rsid w:val="00245827"/>
+    <w:rsid w:val="00846696"/>
   </w:style>
   <w:style w:type="character" w:default="1" w:styleId="DefaultParagraphFont">
     <w:name w:val="Default Paragraph Font"/>

</xml_diff>